<commit_message>
graph 5 seasonal tourists by country created
</commit_message>
<xml_diff>
--- a/assignment 2/visualization ideas.docx
+++ b/assignment 2/visualization ideas.docx
@@ -378,12 +378,14 @@
           <w:numId w:val="3"/>
         </w:numPr>
         <w:rPr>
-          <w:u w:val="single"/>
-          <w:lang w:val="en-US"/>
-        </w:rPr>
-      </w:pPr>
-      <w:r>
-        <w:rPr>
+          <w:strike/>
+          <w:u w:val="single"/>
+          <w:lang w:val="en-US"/>
+        </w:rPr>
+      </w:pPr>
+      <w:r>
+        <w:rPr>
+          <w:strike/>
           <w:u w:val="single"/>
           <w:lang w:val="en-US"/>
         </w:rPr>
@@ -467,12 +469,14 @@
           <w:numId w:val="3"/>
         </w:numPr>
         <w:rPr>
-          <w:u w:val="single"/>
-          <w:lang w:val="en-US"/>
-        </w:rPr>
-      </w:pPr>
-      <w:r>
-        <w:rPr>
+          <w:strike/>
+          <w:u w:val="single"/>
+          <w:lang w:val="en-US"/>
+        </w:rPr>
+      </w:pPr>
+      <w:r>
+        <w:rPr>
+          <w:strike/>
           <w:u w:val="single"/>
           <w:lang w:val="en-US"/>
         </w:rPr>
@@ -635,7 +639,21 @@
         <w:rPr>
           <w:lang w:val="en-US"/>
         </w:rPr>
-        <w:t xml:space="preserve"> (VIC, NSW etc). ABS 3401012 table 12: short term movement, residents returning – state of residence: original </w:t>
+        <w:t xml:space="preserve"> (VIC, NSW </w:t>
+      </w:r>
+      <w:proofErr w:type="spellStart"/>
+      <w:r>
+        <w:rPr>
+          <w:lang w:val="en-US"/>
+        </w:rPr>
+        <w:t>etc</w:t>
+      </w:r>
+      <w:proofErr w:type="spellEnd"/>
+      <w:r>
+        <w:rPr>
+          <w:lang w:val="en-US"/>
+        </w:rPr>
+        <w:t xml:space="preserve">). ABS 3401012 table 12: short term movement, residents returning – state of residence: original </w:t>
       </w:r>
     </w:p>
     <w:p>

</xml_diff>

<commit_message>
graph spending comparison for inbound and outbound
</commit_message>
<xml_diff>
--- a/assignment 2/visualization ideas.docx
+++ b/assignment 2/visualization ideas.docx
@@ -431,7 +431,14 @@
         <w:rPr>
           <w:lang w:val="en-US"/>
         </w:rPr>
-        <w:t>. (need calculation)</w:t>
+        <w:t xml:space="preserve">. (need </w:t>
+      </w:r>
+      <w:proofErr w:type="gramStart"/>
+      <w:r>
+        <w:rPr>
+          <w:lang w:val="en-US"/>
+        </w:rPr>
+        <w:t>calculation)</w:t>
       </w:r>
       <w:r>
         <w:rPr>
@@ -443,7 +450,14 @@
         <w:rPr>
           <w:lang w:val="en-US"/>
         </w:rPr>
-        <w:t xml:space="preserve"> relationship between two variables</w:t>
+        <w:t xml:space="preserve"> relationship</w:t>
+      </w:r>
+      <w:proofErr w:type="gramEnd"/>
+      <w:r>
+        <w:rPr>
+          <w:lang w:val="en-US"/>
+        </w:rPr>
+        <w:t xml:space="preserve"> between two variables</w:t>
       </w:r>
       <w:r>
         <w:rPr>
@@ -537,7 +551,21 @@
         <w:rPr>
           <w:lang w:val="en-US"/>
         </w:rPr>
-        <w:t xml:space="preserve">For particular countries, how season affects the amount of people coming into Australia. 340105 </w:t>
+        <w:t xml:space="preserve">For </w:t>
+      </w:r>
+      <w:proofErr w:type="gramStart"/>
+      <w:r>
+        <w:rPr>
+          <w:lang w:val="en-US"/>
+        </w:rPr>
+        <w:t>particular countries</w:t>
+      </w:r>
+      <w:proofErr w:type="gramEnd"/>
+      <w:r>
+        <w:rPr>
+          <w:lang w:val="en-US"/>
+        </w:rPr>
+        <w:t xml:space="preserve">, how season affects the amount of people coming into Australia. 340105 </w:t>
       </w:r>
     </w:p>
     <w:p>
@@ -960,7 +988,14 @@
         <w:rPr>
           <w:lang w:val="en-US"/>
         </w:rPr>
-        <w:t xml:space="preserve">: ABS TSADC04 </w:t>
+        <w:t>: ABS TSADC</w:t>
+      </w:r>
+      <w:proofErr w:type="gramStart"/>
+      <w:r>
+        <w:rPr>
+          <w:lang w:val="en-US"/>
+        </w:rPr>
+        <w:t xml:space="preserve">04 </w:t>
       </w:r>
       <w:r>
         <w:rPr>
@@ -972,7 +1007,14 @@
         <w:rPr>
           <w:lang w:val="en-US"/>
         </w:rPr>
-        <w:t>Tourism consumption characteristics, 2016-17 to 2023-24</w:t>
+        <w:t>Tourism</w:t>
+      </w:r>
+      <w:proofErr w:type="gramEnd"/>
+      <w:r>
+        <w:rPr>
+          <w:lang w:val="en-US"/>
+        </w:rPr>
+        <w:t xml:space="preserve"> consumption characteristics, 2016-17 to 2023-24</w:t>
       </w:r>
       <w:r>
         <w:rPr>
@@ -1038,13 +1080,15 @@
         <w:rPr>
           <w:b/>
           <w:bCs/>
-          <w:lang w:val="en-US"/>
-        </w:rPr>
-      </w:pPr>
-      <w:r>
-        <w:rPr>
-          <w:b/>
-          <w:bCs/>
+          <w:strike/>
+          <w:lang w:val="en-US"/>
+        </w:rPr>
+      </w:pPr>
+      <w:r>
+        <w:rPr>
+          <w:b/>
+          <w:bCs/>
+          <w:strike/>
           <w:lang w:val="en-US"/>
         </w:rPr>
         <w:t>Spending for outgoing vs incoming</w:t>

</xml_diff>

<commit_message>
spend by category donut chart
</commit_message>
<xml_diff>
--- a/assignment 2/visualization ideas.docx
+++ b/assignment 2/visualization ideas.docx
@@ -431,14 +431,7 @@
         <w:rPr>
           <w:lang w:val="en-US"/>
         </w:rPr>
-        <w:t xml:space="preserve">. (need </w:t>
-      </w:r>
-      <w:proofErr w:type="gramStart"/>
-      <w:r>
-        <w:rPr>
-          <w:lang w:val="en-US"/>
-        </w:rPr>
-        <w:t>calculation)</w:t>
+        <w:t>. (need calculation)</w:t>
       </w:r>
       <w:r>
         <w:rPr>
@@ -450,14 +443,7 @@
         <w:rPr>
           <w:lang w:val="en-US"/>
         </w:rPr>
-        <w:t xml:space="preserve"> relationship</w:t>
-      </w:r>
-      <w:proofErr w:type="gramEnd"/>
-      <w:r>
-        <w:rPr>
-          <w:lang w:val="en-US"/>
-        </w:rPr>
-        <w:t xml:space="preserve"> between two variables</w:t>
+        <w:t xml:space="preserve"> relationship between two variables</w:t>
       </w:r>
       <w:r>
         <w:rPr>
@@ -551,21 +537,7 @@
         <w:rPr>
           <w:lang w:val="en-US"/>
         </w:rPr>
-        <w:t xml:space="preserve">For </w:t>
-      </w:r>
-      <w:proofErr w:type="gramStart"/>
-      <w:r>
-        <w:rPr>
-          <w:lang w:val="en-US"/>
-        </w:rPr>
-        <w:t>particular countries</w:t>
-      </w:r>
-      <w:proofErr w:type="gramEnd"/>
-      <w:r>
-        <w:rPr>
-          <w:lang w:val="en-US"/>
-        </w:rPr>
-        <w:t xml:space="preserve">, how season affects the amount of people coming into Australia. 340105 </w:t>
+        <w:t xml:space="preserve">For particular countries, how season affects the amount of people coming into Australia. 340105 </w:t>
       </w:r>
     </w:p>
     <w:p>
@@ -635,12 +607,14 @@
           <w:numId w:val="3"/>
         </w:numPr>
         <w:rPr>
-          <w:u w:val="single"/>
-          <w:lang w:val="en-US"/>
-        </w:rPr>
-      </w:pPr>
-      <w:r>
-        <w:rPr>
+          <w:strike/>
+          <w:u w:val="single"/>
+          <w:lang w:val="en-US"/>
+        </w:rPr>
+      </w:pPr>
+      <w:r>
+        <w:rPr>
+          <w:strike/>
           <w:u w:val="single"/>
           <w:lang w:val="en-US"/>
         </w:rPr>
@@ -980,6 +954,7 @@
         <w:rPr>
           <w:b/>
           <w:bCs/>
+          <w:strike/>
           <w:lang w:val="en-US"/>
         </w:rPr>
         <w:t>International visitors spending within Australia by category</w:t>
@@ -988,14 +963,7 @@
         <w:rPr>
           <w:lang w:val="en-US"/>
         </w:rPr>
-        <w:t>: ABS TSADC</w:t>
-      </w:r>
-      <w:proofErr w:type="gramStart"/>
-      <w:r>
-        <w:rPr>
-          <w:lang w:val="en-US"/>
-        </w:rPr>
-        <w:t xml:space="preserve">04 </w:t>
+        <w:t xml:space="preserve">: ABS TSADC04 </w:t>
       </w:r>
       <w:r>
         <w:rPr>
@@ -1007,14 +975,7 @@
         <w:rPr>
           <w:lang w:val="en-US"/>
         </w:rPr>
-        <w:t>Tourism</w:t>
-      </w:r>
-      <w:proofErr w:type="gramEnd"/>
-      <w:r>
-        <w:rPr>
-          <w:lang w:val="en-US"/>
-        </w:rPr>
-        <w:t xml:space="preserve"> consumption characteristics, 2016-17 to 2023-24</w:t>
+        <w:t>Tourism consumption characteristics, 2016-17 to 2023-24</w:t>
       </w:r>
       <w:r>
         <w:rPr>

</xml_diff>

<commit_message>
adding dataset for outbound seasonal for countries
</commit_message>
<xml_diff>
--- a/assignment 2/visualization ideas.docx
+++ b/assignment 2/visualization ideas.docx
@@ -431,7 +431,14 @@
         <w:rPr>
           <w:lang w:val="en-US"/>
         </w:rPr>
-        <w:t>. (need calculation)</w:t>
+        <w:t xml:space="preserve">. (need </w:t>
+      </w:r>
+      <w:proofErr w:type="gramStart"/>
+      <w:r>
+        <w:rPr>
+          <w:lang w:val="en-US"/>
+        </w:rPr>
+        <w:t>calculation)</w:t>
       </w:r>
       <w:r>
         <w:rPr>
@@ -443,7 +450,14 @@
         <w:rPr>
           <w:lang w:val="en-US"/>
         </w:rPr>
-        <w:t xml:space="preserve"> relationship between two variables</w:t>
+        <w:t xml:space="preserve"> relationship</w:t>
+      </w:r>
+      <w:proofErr w:type="gramEnd"/>
+      <w:r>
+        <w:rPr>
+          <w:lang w:val="en-US"/>
+        </w:rPr>
+        <w:t xml:space="preserve"> between two variables</w:t>
       </w:r>
       <w:r>
         <w:rPr>
@@ -537,7 +551,21 @@
         <w:rPr>
           <w:lang w:val="en-US"/>
         </w:rPr>
-        <w:t xml:space="preserve">For particular countries, how season affects the amount of people coming into Australia. 340105 </w:t>
+        <w:t xml:space="preserve">For </w:t>
+      </w:r>
+      <w:proofErr w:type="gramStart"/>
+      <w:r>
+        <w:rPr>
+          <w:lang w:val="en-US"/>
+        </w:rPr>
+        <w:t>particular countries</w:t>
+      </w:r>
+      <w:proofErr w:type="gramEnd"/>
+      <w:r>
+        <w:rPr>
+          <w:lang w:val="en-US"/>
+        </w:rPr>
+        <w:t xml:space="preserve">, how season affects the amount of people coming into Australia. 340105 </w:t>
       </w:r>
     </w:p>
     <w:p>
@@ -743,12 +771,14 @@
           <w:numId w:val="3"/>
         </w:numPr>
         <w:rPr>
-          <w:u w:val="single"/>
-          <w:lang w:val="en-US"/>
-        </w:rPr>
-      </w:pPr>
-      <w:r>
-        <w:rPr>
+          <w:strike/>
+          <w:u w:val="single"/>
+          <w:lang w:val="en-US"/>
+        </w:rPr>
+      </w:pPr>
+      <w:r>
+        <w:rPr>
+          <w:strike/>
           <w:u w:val="single"/>
           <w:lang w:val="en-US"/>
         </w:rPr>
@@ -756,6 +786,7 @@
       </w:r>
       <w:r>
         <w:rPr>
+          <w:strike/>
           <w:u w:val="single"/>
           <w:lang w:val="en-US"/>
         </w:rPr>
@@ -963,7 +994,14 @@
         <w:rPr>
           <w:lang w:val="en-US"/>
         </w:rPr>
-        <w:t xml:space="preserve">: ABS TSADC04 </w:t>
+        <w:t>: ABS TSADC</w:t>
+      </w:r>
+      <w:proofErr w:type="gramStart"/>
+      <w:r>
+        <w:rPr>
+          <w:lang w:val="en-US"/>
+        </w:rPr>
+        <w:t xml:space="preserve">04 </w:t>
       </w:r>
       <w:r>
         <w:rPr>
@@ -975,7 +1013,14 @@
         <w:rPr>
           <w:lang w:val="en-US"/>
         </w:rPr>
-        <w:t>Tourism consumption characteristics, 2016-17 to 2023-24</w:t>
+        <w:t>Tourism</w:t>
+      </w:r>
+      <w:proofErr w:type="gramEnd"/>
+      <w:r>
+        <w:rPr>
+          <w:lang w:val="en-US"/>
+        </w:rPr>
+        <w:t xml:space="preserve"> consumption characteristics, 2016-17 to 2023-24</w:t>
       </w:r>
       <w:r>
         <w:rPr>

</xml_diff>